<commit_message>
project are full ready VERSION v1.0
</commit_message>
<xml_diff>
--- a/wordDocs/otchetBuyValues_print.docx
+++ b/wordDocs/otchetBuyValues_print.docx
@@ -4,7 +4,7 @@
   <w:body>
     <w:tbl>
       <w:tblPr>
-        <w:tblStyle w:val="a6"/>
+        <w:tblStyle w:val="a7"/>
         <w:tblW w:w="0" w:type="auto"/>
         <w:tblLook w:val="04A0" w:firstRow="1" w:lastRow="0" w:firstColumn="1" w:lastColumn="0" w:noHBand="0" w:noVBand="1"/>
       </w:tblPr>
@@ -347,6 +347,204 @@
         </w:rPr>
         <w:t>операции покупок</w:t>
       </w:r>
+      <w:r>
+        <w:rPr>
+          <w:rFonts w:ascii="Times New Roman" w:eastAsia="Times New Roman" w:hAnsi="Times New Roman" w:cs="Times New Roman"/>
+          <w:b/>
+          <w:bCs/>
+          <w:color w:val="111213"/>
+          <w:w w:val="110"/>
+          <w:sz w:val="47"/>
+          <w:szCs w:val="47"/>
+        </w:rPr>
+        <w:t xml:space="preserve"> </w:t>
+      </w:r>
+      <w:r>
+        <w:rPr>
+          <w:rFonts w:ascii="Times New Roman" w:eastAsia="Times New Roman" w:hAnsi="Times New Roman" w:cs="Times New Roman"/>
+          <w:b/>
+          <w:bCs/>
+          <w:color w:val="111213"/>
+          <w:w w:val="110"/>
+          <w:sz w:val="47"/>
+          <w:szCs w:val="47"/>
+          <w:lang w:val="en-US"/>
+        </w:rPr>
+        <w:t>c</w:t>
+      </w:r>
+      <w:r>
+        <w:rPr>
+          <w:rFonts w:ascii="Times New Roman" w:eastAsia="Times New Roman" w:hAnsi="Times New Roman" w:cs="Times New Roman"/>
+          <w:b/>
+          <w:bCs/>
+          <w:color w:val="111213"/>
+          <w:w w:val="110"/>
+          <w:sz w:val="47"/>
+          <w:szCs w:val="47"/>
+        </w:rPr>
+        <w:t xml:space="preserve"> _&lt;</w:t>
+      </w:r>
+      <w:r>
+        <w:rPr>
+          <w:rFonts w:ascii="Times New Roman" w:eastAsia="Times New Roman" w:hAnsi="Times New Roman" w:cs="Times New Roman"/>
+          <w:b/>
+          <w:bCs/>
+          <w:color w:val="111213"/>
+          <w:w w:val="110"/>
+          <w:sz w:val="47"/>
+          <w:szCs w:val="47"/>
+          <w:lang w:val="en-US"/>
+        </w:rPr>
+        <w:t>date</w:t>
+      </w:r>
+      <w:proofErr w:type="gramStart"/>
+      <w:r>
+        <w:rPr>
+          <w:rFonts w:ascii="Times New Roman" w:eastAsia="Times New Roman" w:hAnsi="Times New Roman" w:cs="Times New Roman"/>
+          <w:b/>
+          <w:bCs/>
+          <w:color w:val="111213"/>
+          <w:w w:val="110"/>
+          <w:sz w:val="47"/>
+          <w:szCs w:val="47"/>
+        </w:rPr>
+        <w:t>1&gt;_</w:t>
+      </w:r>
+      <w:proofErr w:type="gramEnd"/>
+      <w:r>
+        <w:rPr>
+          <w:rFonts w:ascii="Times New Roman" w:eastAsia="Times New Roman" w:hAnsi="Times New Roman" w:cs="Times New Roman"/>
+          <w:b/>
+          <w:bCs/>
+          <w:color w:val="111213"/>
+          <w:w w:val="110"/>
+          <w:sz w:val="47"/>
+          <w:szCs w:val="47"/>
+        </w:rPr>
+        <w:t xml:space="preserve"> </w:t>
+      </w:r>
+      <w:r>
+        <w:rPr>
+          <w:rFonts w:ascii="Times New Roman" w:eastAsia="Times New Roman" w:hAnsi="Times New Roman" w:cs="Times New Roman"/>
+          <w:b/>
+          <w:bCs/>
+          <w:color w:val="111213"/>
+          <w:w w:val="110"/>
+          <w:sz w:val="47"/>
+          <w:szCs w:val="47"/>
+        </w:rPr>
+        <w:t xml:space="preserve">по </w:t>
+      </w:r>
+      <w:r>
+        <w:rPr>
+          <w:rFonts w:ascii="Times New Roman" w:eastAsia="Times New Roman" w:hAnsi="Times New Roman" w:cs="Times New Roman"/>
+          <w:b/>
+          <w:bCs/>
+          <w:color w:val="111213"/>
+          <w:w w:val="110"/>
+          <w:sz w:val="47"/>
+          <w:szCs w:val="47"/>
+        </w:rPr>
+        <w:t>_&lt;</w:t>
+      </w:r>
+      <w:r>
+        <w:rPr>
+          <w:rFonts w:ascii="Times New Roman" w:eastAsia="Times New Roman" w:hAnsi="Times New Roman" w:cs="Times New Roman"/>
+          <w:b/>
+          <w:bCs/>
+          <w:color w:val="111213"/>
+          <w:w w:val="110"/>
+          <w:sz w:val="47"/>
+          <w:szCs w:val="47"/>
+          <w:lang w:val="en-US"/>
+        </w:rPr>
+        <w:t>date</w:t>
+      </w:r>
+      <w:r>
+        <w:rPr>
+          <w:rFonts w:ascii="Times New Roman" w:eastAsia="Times New Roman" w:hAnsi="Times New Roman" w:cs="Times New Roman"/>
+          <w:b/>
+          <w:bCs/>
+          <w:color w:val="111213"/>
+          <w:w w:val="110"/>
+          <w:sz w:val="47"/>
+          <w:szCs w:val="47"/>
+        </w:rPr>
+        <w:t>2</w:t>
+      </w:r>
+      <w:r>
+        <w:rPr>
+          <w:rFonts w:ascii="Times New Roman" w:eastAsia="Times New Roman" w:hAnsi="Times New Roman" w:cs="Times New Roman"/>
+          <w:b/>
+          <w:bCs/>
+          <w:color w:val="111213"/>
+          <w:w w:val="110"/>
+          <w:sz w:val="47"/>
+          <w:szCs w:val="47"/>
+        </w:rPr>
+        <w:t>&gt;_</w:t>
+      </w:r>
+      <w:r>
+        <w:rPr>
+          <w:rFonts w:ascii="Times New Roman" w:eastAsia="Times New Roman" w:hAnsi="Times New Roman" w:cs="Times New Roman"/>
+          <w:b/>
+          <w:bCs/>
+          <w:color w:val="111213"/>
+          <w:w w:val="110"/>
+          <w:sz w:val="47"/>
+          <w:szCs w:val="47"/>
+        </w:rPr>
+        <w:t xml:space="preserve"> под индивидуальным номером _</w:t>
+      </w:r>
+      <w:r>
+        <w:rPr>
+          <w:rFonts w:ascii="Times New Roman" w:eastAsia="Times New Roman" w:hAnsi="Times New Roman" w:cs="Times New Roman"/>
+          <w:b/>
+          <w:bCs/>
+          <w:color w:val="111213"/>
+          <w:w w:val="110"/>
+          <w:sz w:val="47"/>
+          <w:szCs w:val="47"/>
+        </w:rPr>
+        <w:t>&lt;</w:t>
+      </w:r>
+      <w:r>
+        <w:rPr>
+          <w:rFonts w:ascii="Times New Roman" w:eastAsia="Times New Roman" w:hAnsi="Times New Roman" w:cs="Times New Roman"/>
+          <w:b/>
+          <w:bCs/>
+          <w:color w:val="111213"/>
+          <w:w w:val="110"/>
+          <w:sz w:val="47"/>
+          <w:szCs w:val="47"/>
+          <w:lang w:val="en-US"/>
+        </w:rPr>
+        <w:t>number</w:t>
+      </w:r>
+      <w:r>
+        <w:rPr>
+          <w:rFonts w:ascii="Times New Roman" w:eastAsia="Times New Roman" w:hAnsi="Times New Roman" w:cs="Times New Roman"/>
+          <w:b/>
+          <w:bCs/>
+          <w:color w:val="111213"/>
+          <w:w w:val="110"/>
+          <w:sz w:val="47"/>
+          <w:szCs w:val="47"/>
+        </w:rPr>
+        <w:t>&gt;</w:t>
+      </w:r>
+      <w:r>
+        <w:rPr>
+          <w:rFonts w:ascii="Times New Roman" w:eastAsia="Times New Roman" w:hAnsi="Times New Roman" w:cs="Times New Roman"/>
+          <w:b/>
+          <w:bCs/>
+          <w:color w:val="111213"/>
+          <w:w w:val="110"/>
+          <w:sz w:val="47"/>
+          <w:szCs w:val="47"/>
+        </w:rPr>
+        <w:t>_</w:t>
+      </w:r>
     </w:p>
     <w:tbl>
       <w:tblPr>
@@ -531,41 +729,254 @@
         <w:spacing w:before="183"/>
         <w:ind w:left="100"/>
         <w:jc w:val="right"/>
-      </w:pPr>
-      <w:r>
         <w:rPr>
           <w:color w:val="9099A3"/>
           <w:spacing w:val="-1"/>
           <w:w w:val="110"/>
         </w:rPr>
-        <w:t>Дата печати отчёта</w:t>
-      </w:r>
-      <w:r>
+      </w:pPr>
+    </w:p>
+    <w:p>
+      <w:pPr>
+        <w:spacing w:before="183"/>
+        <w:ind w:left="100"/>
+        <w:jc w:val="right"/>
         <w:rPr>
           <w:color w:val="9099A3"/>
           <w:spacing w:val="-1"/>
           <w:w w:val="110"/>
         </w:rPr>
-        <w:t>: _&lt;</w:t>
-      </w:r>
-      <w:proofErr w:type="spellStart"/>
+      </w:pPr>
+    </w:p>
+    <w:tbl>
+      <w:tblPr>
+        <w:tblStyle w:val="a7"/>
+        <w:tblW w:w="0" w:type="auto"/>
+        <w:tblInd w:w="-1310" w:type="dxa"/>
+        <w:tblBorders>
+          <w:top w:val="none" w:sz="0" w:space="0" w:color="auto"/>
+          <w:left w:val="none" w:sz="0" w:space="0" w:color="auto"/>
+          <w:bottom w:val="none" w:sz="0" w:space="0" w:color="auto"/>
+          <w:right w:val="none" w:sz="0" w:space="0" w:color="auto"/>
+          <w:insideH w:val="none" w:sz="0" w:space="0" w:color="auto"/>
+          <w:insideV w:val="none" w:sz="0" w:space="0" w:color="auto"/>
+        </w:tblBorders>
+        <w:tblLook w:val="04A0" w:firstRow="1" w:lastRow="0" w:firstColumn="1" w:lastColumn="0" w:noHBand="0" w:noVBand="1"/>
+      </w:tblPr>
+      <w:tblGrid>
+        <w:gridCol w:w="5671"/>
+        <w:gridCol w:w="3969"/>
+        <w:gridCol w:w="1446"/>
+      </w:tblGrid>
+      <w:tr>
+        <w:tc>
+          <w:tcPr>
+            <w:tcW w:w="5671" w:type="dxa"/>
+          </w:tcPr>
+          <w:p>
+            <w:pPr>
+              <w:pStyle w:val="a3"/>
+              <w:spacing w:before="240" w:line="360" w:lineRule="auto"/>
+              <w:jc w:val="both"/>
+              <w:rPr>
+                <w:color w:val="111213"/>
+                <w:w w:val="110"/>
+                <w:sz w:val="28"/>
+                <w:szCs w:val="28"/>
+              </w:rPr>
+            </w:pPr>
+          </w:p>
+          <w:p>
+            <w:pPr>
+              <w:pStyle w:val="a3"/>
+              <w:spacing w:before="240" w:line="360" w:lineRule="auto"/>
+              <w:jc w:val="both"/>
+              <w:rPr>
+                <w:color w:val="111213"/>
+                <w:spacing w:val="1"/>
+                <w:w w:val="110"/>
+                <w:sz w:val="28"/>
+                <w:szCs w:val="28"/>
+                <w:lang w:val="en-US"/>
+              </w:rPr>
+            </w:pPr>
+            <w:r>
+              <w:rPr>
+                <w:color w:val="111213"/>
+                <w:w w:val="110"/>
+                <w:sz w:val="28"/>
+                <w:szCs w:val="28"/>
+              </w:rPr>
+              <w:t>_</w:t>
+            </w:r>
+            <w:r>
+              <w:rPr>
+                <w:color w:val="111213"/>
+                <w:w w:val="110"/>
+                <w:sz w:val="28"/>
+                <w:szCs w:val="28"/>
+              </w:rPr>
+              <w:t>&lt;</w:t>
+            </w:r>
+            <w:r>
+              <w:rPr>
+                <w:color w:val="111213"/>
+                <w:w w:val="110"/>
+                <w:sz w:val="28"/>
+                <w:szCs w:val="28"/>
+                <w:lang w:val="en-US"/>
+              </w:rPr>
+              <w:t>admin</w:t>
+            </w:r>
+            <w:r>
+              <w:rPr>
+                <w:color w:val="111213"/>
+                <w:w w:val="110"/>
+                <w:sz w:val="28"/>
+                <w:szCs w:val="28"/>
+              </w:rPr>
+              <w:t>_</w:t>
+            </w:r>
+            <w:proofErr w:type="gramStart"/>
+            <w:r>
+              <w:rPr>
+                <w:color w:val="111213"/>
+                <w:w w:val="110"/>
+                <w:sz w:val="28"/>
+                <w:szCs w:val="28"/>
+                <w:lang w:val="en-US"/>
+              </w:rPr>
+              <w:t>name</w:t>
+            </w:r>
+            <w:r>
+              <w:rPr>
+                <w:color w:val="111213"/>
+                <w:w w:val="110"/>
+                <w:sz w:val="28"/>
+                <w:szCs w:val="28"/>
+              </w:rPr>
+              <w:t>&gt;_</w:t>
+            </w:r>
+            <w:proofErr w:type="gramEnd"/>
+          </w:p>
+        </w:tc>
+        <w:tc>
+          <w:tcPr>
+            <w:tcW w:w="3969" w:type="dxa"/>
+          </w:tcPr>
+          <w:p>
+            <w:pPr>
+              <w:pStyle w:val="a3"/>
+              <w:spacing w:before="240" w:line="360" w:lineRule="auto"/>
+              <w:jc w:val="both"/>
+              <w:rPr>
+                <w:color w:val="111213"/>
+                <w:spacing w:val="1"/>
+                <w:w w:val="110"/>
+                <w:sz w:val="28"/>
+                <w:szCs w:val="28"/>
+              </w:rPr>
+            </w:pPr>
+          </w:p>
+          <w:p>
+            <w:pPr>
+              <w:pStyle w:val="a3"/>
+              <w:spacing w:before="240" w:line="360" w:lineRule="auto"/>
+              <w:jc w:val="both"/>
+              <w:rPr>
+                <w:color w:val="111213"/>
+                <w:spacing w:val="1"/>
+                <w:w w:val="110"/>
+                <w:sz w:val="28"/>
+                <w:szCs w:val="28"/>
+              </w:rPr>
+            </w:pPr>
+            <w:r>
+              <w:rPr>
+                <w:color w:val="111213"/>
+                <w:spacing w:val="1"/>
+                <w:w w:val="110"/>
+                <w:sz w:val="28"/>
+                <w:szCs w:val="28"/>
+              </w:rPr>
+              <w:t>Подпись администратора</w:t>
+            </w:r>
+          </w:p>
+        </w:tc>
+        <w:tc>
+          <w:tcPr>
+            <w:tcW w:w="1446" w:type="dxa"/>
+            <w:tcBorders>
+              <w:bottom w:val="single" w:sz="4" w:space="0" w:color="auto"/>
+            </w:tcBorders>
+          </w:tcPr>
+          <w:p>
+            <w:pPr>
+              <w:pStyle w:val="a3"/>
+              <w:spacing w:before="240" w:line="360" w:lineRule="auto"/>
+              <w:jc w:val="both"/>
+              <w:rPr>
+                <w:color w:val="111213"/>
+                <w:spacing w:val="1"/>
+                <w:w w:val="110"/>
+                <w:sz w:val="28"/>
+                <w:szCs w:val="28"/>
+              </w:rPr>
+            </w:pPr>
+          </w:p>
+        </w:tc>
+      </w:tr>
+    </w:tbl>
+    <w:p>
+      <w:pPr>
+        <w:spacing w:before="183"/>
+        <w:ind w:left="100"/>
+        <w:jc w:val="right"/>
+      </w:pPr>
       <w:r>
         <w:rPr>
           <w:color w:val="9099A3"/>
           <w:spacing w:val="-1"/>
           <w:w w:val="110"/>
         </w:rPr>
-        <w:t>date_update</w:t>
-      </w:r>
-      <w:proofErr w:type="spellEnd"/>
+        <w:t>Дата печати отчёта</w:t>
+      </w:r>
       <w:r>
         <w:rPr>
           <w:color w:val="9099A3"/>
           <w:spacing w:val="-1"/>
           <w:w w:val="110"/>
         </w:rPr>
+        <w:t>: _&lt;</w:t>
+      </w:r>
+      <w:proofErr w:type="spellStart"/>
+      <w:r>
+        <w:rPr>
+          <w:color w:val="9099A3"/>
+          <w:spacing w:val="-1"/>
+          <w:w w:val="110"/>
+        </w:rPr>
+        <w:t>date_</w:t>
+      </w:r>
+      <w:proofErr w:type="gramStart"/>
+      <w:r>
+        <w:rPr>
+          <w:color w:val="9099A3"/>
+          <w:spacing w:val="-1"/>
+          <w:w w:val="110"/>
+        </w:rPr>
+        <w:t>update</w:t>
+      </w:r>
+      <w:proofErr w:type="spellEnd"/>
+      <w:r>
+        <w:rPr>
+          <w:color w:val="9099A3"/>
+          <w:spacing w:val="-1"/>
+          <w:w w:val="110"/>
+        </w:rPr>
         <w:t>&gt;_</w:t>
       </w:r>
+      <w:proofErr w:type="gramEnd"/>
       <w:r>
         <w:rPr>
           <w:color w:val="111213"/>
@@ -1054,6 +1465,7 @@
   <w:style w:type="paragraph" w:styleId="a3">
     <w:name w:val="Body Text"/>
     <w:basedOn w:val="a"/>
+    <w:link w:val="a4"/>
     <w:uiPriority w:val="1"/>
     <w:qFormat/>
     <w:rPr>
@@ -1061,7 +1473,7 @@
       <w:szCs w:val="23"/>
     </w:rPr>
   </w:style>
-  <w:style w:type="paragraph" w:styleId="a4">
+  <w:style w:type="paragraph" w:styleId="a5">
     <w:name w:val="Title"/>
     <w:basedOn w:val="a"/>
     <w:uiPriority w:val="10"/>
@@ -1076,7 +1488,7 @@
       <w:szCs w:val="47"/>
     </w:rPr>
   </w:style>
-  <w:style w:type="paragraph" w:styleId="a5">
+  <w:style w:type="paragraph" w:styleId="a6">
     <w:name w:val="List Paragraph"/>
     <w:basedOn w:val="a"/>
     <w:uiPriority w:val="1"/>
@@ -1092,7 +1504,7 @@
       <w:ind w:left="47"/>
     </w:pPr>
   </w:style>
-  <w:style w:type="table" w:styleId="a6">
+  <w:style w:type="table" w:styleId="a7">
     <w:name w:val="Table Grid"/>
     <w:basedOn w:val="a1"/>
     <w:uiPriority w:val="39"/>
@@ -1251,6 +1663,19 @@
         <w:bCs/>
       </w:rPr>
     </w:tblStylePr>
+  </w:style>
+  <w:style w:type="character" w:customStyle="1" w:styleId="a4">
+    <w:name w:val="Основной текст Знак"/>
+    <w:basedOn w:val="a0"/>
+    <w:link w:val="a3"/>
+    <w:uiPriority w:val="1"/>
+    <w:rsid w:val="00D95FD8"/>
+    <w:rPr>
+      <w:rFonts w:ascii="Tahoma" w:eastAsia="Tahoma" w:hAnsi="Tahoma" w:cs="Tahoma"/>
+      <w:sz w:val="23"/>
+      <w:szCs w:val="23"/>
+      <w:lang w:val="ru-RU"/>
+    </w:rPr>
   </w:style>
 </w:styles>
 </file>

</xml_diff>